<commit_message>
Updating files with various issue fixes
</commit_message>
<xml_diff>
--- a/Tutorial_10/Lab 10 - Question answers.docx
+++ b/Tutorial_10/Lab 10 - Question answers.docx
@@ -2850,6 +2850,44 @@
                 <w:rPr>
                   <w:rFonts w:ascii="Cambria Math" w:hAnsi="Cambria Math" w:cstheme="minorHAnsi"/>
                 </w:rPr>
+                <m:t>i</m:t>
+              </m:r>
+              <m:r>
+                <w:rPr>
+                  <w:rFonts w:ascii="Cambria Math" w:hAnsi="Cambria Math" w:cstheme="minorHAnsi"/>
+                </w:rPr>
+                <m:t>j</m:t>
+              </m:r>
+            </m:sub>
+          </m:sSub>
+          <m:r>
+            <w:rPr>
+              <w:rFonts w:ascii="Cambria Math" w:hAnsi="Cambria Math" w:cstheme="minorHAnsi"/>
+            </w:rPr>
+            <m:t>+</m:t>
+          </m:r>
+          <m:sSub>
+            <m:sSubPr>
+              <m:ctrlPr>
+                <w:rPr>
+                  <w:rFonts w:ascii="Cambria Math" w:hAnsi="Cambria Math" w:cstheme="minorHAnsi"/>
+                  <w:i/>
+                </w:rPr>
+              </m:ctrlPr>
+            </m:sSubPr>
+            <m:e>
+              <m:r>
+                <w:rPr>
+                  <w:rFonts w:ascii="Cambria Math" w:hAnsi="Cambria Math" w:cstheme="minorHAnsi"/>
+                </w:rPr>
+                <m:t>u</m:t>
+              </m:r>
+            </m:e>
+            <m:sub>
+              <m:r>
+                <w:rPr>
+                  <w:rFonts w:ascii="Cambria Math" w:hAnsi="Cambria Math" w:cstheme="minorHAnsi"/>
+                </w:rPr>
                 <m:t>0j</m:t>
               </m:r>
             </m:sub>
@@ -2874,38 +2912,6 @@
                 <w:rPr>
                   <w:rFonts w:ascii="Cambria Math" w:hAnsi="Cambria Math" w:cstheme="minorHAnsi"/>
                 </w:rPr>
-                <m:t>u</m:t>
-              </m:r>
-            </m:e>
-            <m:sub>
-              <m:r>
-                <w:rPr>
-                  <w:rFonts w:ascii="Cambria Math" w:hAnsi="Cambria Math" w:cstheme="minorHAnsi"/>
-                </w:rPr>
-                <m:t>0j</m:t>
-              </m:r>
-            </m:sub>
-          </m:sSub>
-          <m:r>
-            <w:rPr>
-              <w:rFonts w:ascii="Cambria Math" w:hAnsi="Cambria Math" w:cstheme="minorHAnsi"/>
-            </w:rPr>
-            <m:t>+</m:t>
-          </m:r>
-          <m:sSub>
-            <m:sSubPr>
-              <m:ctrlPr>
-                <w:rPr>
-                  <w:rFonts w:ascii="Cambria Math" w:hAnsi="Cambria Math" w:cstheme="minorHAnsi"/>
-                  <w:i/>
-                </w:rPr>
-              </m:ctrlPr>
-            </m:sSubPr>
-            <m:e>
-              <m:r>
-                <w:rPr>
-                  <w:rFonts w:ascii="Cambria Math" w:hAnsi="Cambria Math" w:cstheme="minorHAnsi"/>
-                </w:rPr>
                 <m:t>ϵ</m:t>
               </m:r>
             </m:e>
@@ -3049,7 +3055,13 @@
               <w:rPr>
                 <w:rFonts w:ascii="Cambria Math" w:hAnsi="Cambria Math" w:cstheme="minorHAnsi"/>
               </w:rPr>
-              <m:t>0j</m:t>
+              <m:t>i</m:t>
+            </m:r>
+            <m:r>
+              <w:rPr>
+                <w:rFonts w:ascii="Cambria Math" w:hAnsi="Cambria Math" w:cstheme="minorHAnsi"/>
+              </w:rPr>
+              <m:t>j</m:t>
             </m:r>
           </m:sub>
         </m:sSub>
@@ -3213,7 +3225,14 @@
                 <w:rFonts w:ascii="Cambria Math" w:hAnsi="Cambria Math" w:cstheme="minorHAnsi"/>
                 <w:highlight w:val="yellow"/>
               </w:rPr>
-              <m:t>0j</m:t>
+              <m:t>i</m:t>
+            </m:r>
+            <m:r>
+              <w:rPr>
+                <w:rFonts w:ascii="Cambria Math" w:hAnsi="Cambria Math" w:cstheme="minorHAnsi"/>
+                <w:highlight w:val="yellow"/>
+              </w:rPr>
+              <m:t>j</m:t>
             </m:r>
           </m:sub>
         </m:sSub>
@@ -3399,7 +3418,13 @@
               <w:rPr>
                 <w:rFonts w:ascii="Cambria Math" w:hAnsi="Cambria Math" w:cstheme="minorHAnsi"/>
               </w:rPr>
-              <m:t>0j</m:t>
+              <m:t>i</m:t>
+            </m:r>
+            <m:r>
+              <w:rPr>
+                <w:rFonts w:ascii="Cambria Math" w:hAnsi="Cambria Math" w:cstheme="minorHAnsi"/>
+              </w:rPr>
+              <m:t>j</m:t>
             </m:r>
           </m:sub>
         </m:sSub>
@@ -3553,7 +3578,13 @@
               <w:rPr>
                 <w:rFonts w:ascii="Cambria Math" w:hAnsi="Cambria Math" w:cstheme="minorHAnsi"/>
               </w:rPr>
-              <m:t>0j</m:t>
+              <m:t>i</m:t>
+            </m:r>
+            <m:r>
+              <w:rPr>
+                <w:rFonts w:ascii="Cambria Math" w:hAnsi="Cambria Math" w:cstheme="minorHAnsi"/>
+              </w:rPr>
+              <m:t>j</m:t>
             </m:r>
           </m:sub>
         </m:sSub>
@@ -3564,6 +3595,8 @@
         </w:rPr>
         <w:t xml:space="preserve">). </w:t>
       </w:r>
+      <w:bookmarkStart w:id="1" w:name="_GoBack"/>
+      <w:bookmarkEnd w:id="1"/>
       <w:r>
         <w:rPr>
           <w:rFonts w:eastAsiaTheme="minorEastAsia" w:cstheme="minorHAnsi"/>
@@ -3808,7 +3841,7 @@
               </m:r>
             </m:sub>
           </m:sSub>
-          <w:bookmarkStart w:id="1" w:name="_Hlk536009343"/>
+          <w:bookmarkStart w:id="2" w:name="_Hlk536009343"/>
           <m:sSub>
             <m:sSubPr>
               <m:ctrlPr>
@@ -3893,7 +3926,7 @@
               </m:r>
             </m:sub>
           </m:sSub>
-          <w:bookmarkEnd w:id="1"/>
+          <w:bookmarkEnd w:id="2"/>
           <m:r>
             <w:rPr>
               <w:rFonts w:ascii="Cambria Math" w:hAnsi="Cambria Math" w:cstheme="minorHAnsi"/>
@@ -4041,6 +4074,44 @@
                 <w:rPr>
                   <w:rFonts w:ascii="Cambria Math" w:hAnsi="Cambria Math" w:cstheme="minorHAnsi"/>
                 </w:rPr>
+                <m:t>i</m:t>
+              </m:r>
+              <m:r>
+                <w:rPr>
+                  <w:rFonts w:ascii="Cambria Math" w:hAnsi="Cambria Math" w:cstheme="minorHAnsi"/>
+                </w:rPr>
+                <m:t>j</m:t>
+              </m:r>
+            </m:sub>
+          </m:sSub>
+          <m:r>
+            <w:rPr>
+              <w:rFonts w:ascii="Cambria Math" w:hAnsi="Cambria Math" w:cstheme="minorHAnsi"/>
+            </w:rPr>
+            <m:t>+</m:t>
+          </m:r>
+          <m:sSub>
+            <m:sSubPr>
+              <m:ctrlPr>
+                <w:rPr>
+                  <w:rFonts w:ascii="Cambria Math" w:hAnsi="Cambria Math" w:cstheme="minorHAnsi"/>
+                  <w:i/>
+                </w:rPr>
+              </m:ctrlPr>
+            </m:sSubPr>
+            <m:e>
+              <m:r>
+                <w:rPr>
+                  <w:rFonts w:ascii="Cambria Math" w:hAnsi="Cambria Math" w:cstheme="minorHAnsi"/>
+                </w:rPr>
+                <m:t>u</m:t>
+              </m:r>
+            </m:e>
+            <m:sub>
+              <m:r>
+                <w:rPr>
+                  <w:rFonts w:ascii="Cambria Math" w:hAnsi="Cambria Math" w:cstheme="minorHAnsi"/>
+                </w:rPr>
                 <m:t>0j</m:t>
               </m:r>
             </m:sub>
@@ -4065,38 +4136,6 @@
                 <w:rPr>
                   <w:rFonts w:ascii="Cambria Math" w:hAnsi="Cambria Math" w:cstheme="minorHAnsi"/>
                 </w:rPr>
-                <m:t>u</m:t>
-              </m:r>
-            </m:e>
-            <m:sub>
-              <m:r>
-                <w:rPr>
-                  <w:rFonts w:ascii="Cambria Math" w:hAnsi="Cambria Math" w:cstheme="minorHAnsi"/>
-                </w:rPr>
-                <m:t>0j</m:t>
-              </m:r>
-            </m:sub>
-          </m:sSub>
-          <m:r>
-            <w:rPr>
-              <w:rFonts w:ascii="Cambria Math" w:hAnsi="Cambria Math" w:cstheme="minorHAnsi"/>
-            </w:rPr>
-            <m:t>+</m:t>
-          </m:r>
-          <m:sSub>
-            <m:sSubPr>
-              <m:ctrlPr>
-                <w:rPr>
-                  <w:rFonts w:ascii="Cambria Math" w:hAnsi="Cambria Math" w:cstheme="minorHAnsi"/>
-                  <w:i/>
-                </w:rPr>
-              </m:ctrlPr>
-            </m:sSubPr>
-            <m:e>
-              <m:r>
-                <w:rPr>
-                  <w:rFonts w:ascii="Cambria Math" w:hAnsi="Cambria Math" w:cstheme="minorHAnsi"/>
-                </w:rPr>
                 <m:t>ϵ</m:t>
               </m:r>
             </m:e>
@@ -5810,8 +5849,6 @@
         </w:rPr>
         <w:t xml:space="preserve"> response</w:t>
       </w:r>
-      <w:bookmarkStart w:id="2" w:name="_GoBack"/>
-      <w:bookmarkEnd w:id="2"/>
     </w:p>
     <w:p>
       <w:pPr>
@@ -6315,7 +6352,7 @@
       </w:pPr>
     </w:pPrDefault>
   </w:docDefaults>
-  <w:latentStyles w:defLockedState="0" w:defUIPriority="99" w:defSemiHidden="0" w:defUnhideWhenUsed="0" w:defQFormat="0" w:count="375">
+  <w:latentStyles w:defLockedState="0" w:defUIPriority="99" w:defSemiHidden="0" w:defUnhideWhenUsed="0" w:defQFormat="0" w:count="376">
     <w:lsdException w:name="Normal" w:uiPriority="0" w:qFormat="1"/>
     <w:lsdException w:name="heading 1" w:uiPriority="9" w:qFormat="1"/>
     <w:lsdException w:name="heading 2" w:semiHidden="1" w:uiPriority="9" w:unhideWhenUsed="1" w:qFormat="1"/>
@@ -6421,7 +6458,6 @@
     <w:lsdException w:name="HTML Sample" w:semiHidden="1" w:unhideWhenUsed="1"/>
     <w:lsdException w:name="HTML Typewriter" w:semiHidden="1" w:unhideWhenUsed="1"/>
     <w:lsdException w:name="HTML Variable" w:semiHidden="1" w:unhideWhenUsed="1"/>
-    <w:lsdException w:name="Normal Table" w:semiHidden="1" w:unhideWhenUsed="1"/>
     <w:lsdException w:name="annotation subject" w:semiHidden="1" w:unhideWhenUsed="1"/>
     <w:lsdException w:name="No List" w:semiHidden="1" w:unhideWhenUsed="1"/>
     <w:lsdException w:name="Outline List 1" w:semiHidden="1" w:unhideWhenUsed="1"/>
@@ -6468,10 +6504,8 @@
     <w:lsdException w:name="Table Subtle 2" w:semiHidden="1" w:unhideWhenUsed="1"/>
     <w:lsdException w:name="Table Web 1" w:semiHidden="1" w:unhideWhenUsed="1"/>
     <w:lsdException w:name="Table Web 2" w:semiHidden="1" w:unhideWhenUsed="1"/>
-    <w:lsdException w:name="Table Web 3" w:semiHidden="1" w:unhideWhenUsed="1"/>
     <w:lsdException w:name="Balloon Text" w:semiHidden="1" w:unhideWhenUsed="1"/>
     <w:lsdException w:name="Table Grid" w:uiPriority="39"/>
-    <w:lsdException w:name="Table Theme" w:semiHidden="1" w:unhideWhenUsed="1"/>
     <w:lsdException w:name="Placeholder Text" w:semiHidden="1"/>
     <w:lsdException w:name="No Spacing" w:uiPriority="1" w:qFormat="1"/>
     <w:lsdException w:name="Light Shading" w:uiPriority="60"/>
@@ -6691,6 +6725,7 @@
     <w:lsdException w:name="Smart Hyperlink" w:semiHidden="1" w:unhideWhenUsed="1"/>
     <w:lsdException w:name="Hashtag" w:semiHidden="1" w:unhideWhenUsed="1"/>
     <w:lsdException w:name="Unresolved Mention" w:semiHidden="1" w:unhideWhenUsed="1"/>
+    <w:lsdException w:name="Smart Link" w:semiHidden="1" w:unhideWhenUsed="1"/>
   </w:latentStyles>
   <w:style w:type="paragraph" w:default="1" w:styleId="Normal">
     <w:name w:val="Normal"/>
@@ -6699,6 +6734,7 @@
   <w:style w:type="character" w:default="1" w:styleId="DefaultParagraphFont">
     <w:name w:val="Default Paragraph Font"/>
     <w:uiPriority w:val="1"/>
+    <w:semiHidden/>
     <w:unhideWhenUsed/>
   </w:style>
   <w:style w:type="table" w:default="1" w:styleId="TableNormal">
@@ -7125,7 +7161,7 @@
 </file>
 
 <file path=customXml/itemProps1.xml><?xml version="1.0" encoding="utf-8"?>
-<ds:datastoreItem xmlns:ds="http://schemas.openxmlformats.org/officeDocument/2006/customXml" ds:itemID="{505D3A8B-25B2-48EF-BAD5-9FFC78CB6120}">
+<ds:datastoreItem xmlns:ds="http://schemas.openxmlformats.org/officeDocument/2006/customXml" ds:itemID="{8BB17C74-5277-4EB2-B89F-43D9C34E82CF}">
   <ds:schemaRefs>
     <ds:schemaRef ds:uri="http://schemas.openxmlformats.org/officeDocument/2006/bibliography"/>
   </ds:schemaRefs>

</xml_diff>